<commit_message>
Added Design Document and laid out TODOs in documentation
</commit_message>
<xml_diff>
--- a/docs/Project Report.docx
+++ b/docs/Project Report.docx
@@ -4,45 +4,104 @@
   <w:body>
     <w:p>
       <w:pPr>
+        <w:pStyle w:val="Heading3"/>
+      </w:pPr>
+      <w:r>
+        <w:t>CS 4390.502</w:t>
+      </w:r>
+      <w:r>
+        <w:t xml:space="preserve"> </w:t>
+      </w:r>
+      <w:r>
+        <w:t>Computer Networks</w:t>
+      </w:r>
+    </w:p>
+    <w:p>
+      <w:pPr>
         <w:pStyle w:val="Heading1"/>
-      </w:pPr>
-      <w:r>
-        <w:t>CS 4390.502, Computer Networks – Math Server Project</w:t>
-      </w:r>
-    </w:p>
-    <w:p>
-      <w:r>
-        <w:t>a. Team Members</w:t>
-      </w:r>
-    </w:p>
-    <w:p>
-      <w:r>
-        <w:t>Akaanksh Raj</w:t>
-      </w:r>
-      <w:r>
-        <w:t xml:space="preserve"> Kambalimath – AXK180122</w:t>
-      </w:r>
+        <w:jc w:val="center"/>
+      </w:pPr>
+      <w:r>
+        <w:t>Math Server Project</w:t>
+      </w:r>
+      <w:r>
+        <w:t xml:space="preserve"> Report</w:t>
+      </w:r>
+    </w:p>
+    <w:p>
+      <w:pPr>
+        <w:pStyle w:val="Heading2"/>
+      </w:pPr>
+      <w:r>
+        <w:t>Team Members</w:t>
+      </w:r>
+    </w:p>
+    <w:p>
+      <w:proofErr w:type="spellStart"/>
+      <w:r>
+        <w:t>Akaanksh</w:t>
+      </w:r>
+      <w:proofErr w:type="spellEnd"/>
+      <w:r>
+        <w:t xml:space="preserve"> Raj</w:t>
+      </w:r>
+      <w:r>
+        <w:t xml:space="preserve"> </w:t>
+      </w:r>
+      <w:proofErr w:type="spellStart"/>
+      <w:r>
+        <w:t>Kambalimath</w:t>
+      </w:r>
+      <w:proofErr w:type="spellEnd"/>
       <w:r>
         <w:tab/>
       </w:r>
       <w:r>
+        <w:t xml:space="preserve"> – AXK180122</w:t>
+      </w:r>
+    </w:p>
+    <w:p>
+      <w:r>
+        <w:t>Nic Chevrie</w:t>
+      </w:r>
+      <w:r>
+        <w:t xml:space="preserve"> </w:t>
+      </w:r>
+      <w:r>
         <w:tab/>
       </w:r>
       <w:r>
-        <w:t>Nic Chevrie</w:t>
-      </w:r>
-      <w:r>
-        <w:t xml:space="preserve"> – NJC180030</w:t>
+        <w:tab/>
+      </w:r>
+      <w:r>
+        <w:tab/>
+      </w:r>
+      <w:r>
+        <w:t>– NJC180030</w:t>
       </w:r>
     </w:p>
     <w:p/>
     <w:p>
-      <w:r>
-        <w:t xml:space="preserve">b. Protocol </w:t>
-      </w:r>
-      <w:r>
+      <w:commentRangeStart w:id="0"/>
+      <w:r>
+        <w:rPr>
+          <w:rStyle w:val="Heading2Char"/>
+        </w:rPr>
+        <w:t xml:space="preserve">Protocol </w:t>
+      </w:r>
+      <w:r>
+        <w:rPr>
+          <w:rStyle w:val="Heading2Char"/>
+        </w:rPr>
         <w:t>Design</w:t>
       </w:r>
+      <w:commentRangeEnd w:id="0"/>
+      <w:r>
+        <w:rPr>
+          <w:rStyle w:val="CommentReference"/>
+        </w:rPr>
+        <w:commentReference w:id="0"/>
+      </w:r>
     </w:p>
     <w:p>
       <w:r>
@@ -59,12 +118,20 @@
     </w:p>
     <w:p/>
     <w:p>
-      <w:r>
-        <w:t xml:space="preserve">c. </w:t>
-      </w:r>
-      <w:r>
+      <w:commentRangeStart w:id="1"/>
+      <w:r>
+        <w:rPr>
+          <w:rStyle w:val="Heading2Char"/>
+        </w:rPr>
         <w:t>Programming Environment</w:t>
       </w:r>
+      <w:commentRangeEnd w:id="1"/>
+      <w:r>
+        <w:rPr>
+          <w:rStyle w:val="CommentReference"/>
+        </w:rPr>
+        <w:commentReference w:id="1"/>
+      </w:r>
     </w:p>
     <w:p>
       <w:r>
@@ -78,44 +145,63 @@
     </w:p>
     <w:p>
       <w:r>
-        <w:t>J</w:t>
-      </w:r>
-      <w:r>
-        <w:t xml:space="preserve">ava </w:t>
-      </w:r>
-      <w:r>
-        <w:t>V</w:t>
-      </w:r>
-      <w:r>
-        <w:t>ersion "14.0.2" 2020-07-14</w:t>
-      </w:r>
-      <w:r>
-        <w:t xml:space="preserve"> / </w:t>
-      </w:r>
-    </w:p>
-    <w:p>
-      <w:r>
-        <w:t>Java(TM) SE Runtime Environment (build 14.0.2+12-46)</w:t>
-      </w:r>
-    </w:p>
-    <w:p>
-      <w:r>
-        <w:t>Java HotSpot(TM) 64-Bit Server VM (build 14.0.2+12-46, mixed mode, sharing)</w:t>
+        <w:t xml:space="preserve">Java Version "14.0.2" 2020-07-14 / </w:t>
+      </w:r>
+    </w:p>
+    <w:p>
+      <w:proofErr w:type="gramStart"/>
+      <w:r>
+        <w:t>Java(</w:t>
+      </w:r>
+      <w:proofErr w:type="gramEnd"/>
+      <w:r>
+        <w:t>TM) SE Runtime Environment (build 14.0.2+12-46)</w:t>
+      </w:r>
+    </w:p>
+    <w:p>
+      <w:r>
+        <w:t xml:space="preserve">Java </w:t>
+      </w:r>
+      <w:proofErr w:type="spellStart"/>
+      <w:proofErr w:type="gramStart"/>
+      <w:r>
+        <w:t>HotSpot</w:t>
+      </w:r>
+      <w:proofErr w:type="spellEnd"/>
+      <w:r>
+        <w:t>(</w:t>
+      </w:r>
+      <w:proofErr w:type="gramEnd"/>
+      <w:r>
+        <w:t>TM) 64-Bit Server VM (build 14.0.2+12-46, mixed mode, sharing)</w:t>
       </w:r>
     </w:p>
     <w:p/>
     <w:p>
-      <w:r>
-        <w:t xml:space="preserve">d. </w:t>
-      </w:r>
-      <w:r>
+      <w:commentRangeStart w:id="2"/>
+      <w:r>
+        <w:rPr>
+          <w:rStyle w:val="Heading2Char"/>
+        </w:rPr>
         <w:t>Compilation &amp; Execution</w:t>
       </w:r>
-    </w:p>
-    <w:p>
-      <w:r>
-        <w:t>check make</w:t>
-      </w:r>
+      <w:commentRangeEnd w:id="2"/>
+      <w:r>
+        <w:rPr>
+          <w:rStyle w:val="CommentReference"/>
+        </w:rPr>
+        <w:commentReference w:id="2"/>
+      </w:r>
+    </w:p>
+    <w:p>
+      <w:r>
+        <w:t xml:space="preserve">check </w:t>
+      </w:r>
+      <w:proofErr w:type="gramStart"/>
+      <w:r>
+        <w:t>make</w:t>
+      </w:r>
+      <w:proofErr w:type="gramEnd"/>
     </w:p>
     <w:p>
       <w:r>
@@ -127,83 +213,166 @@
         <w:t>commands in README</w:t>
       </w:r>
     </w:p>
+    <w:p>
+      <w:pPr>
+        <w:rPr>
+          <w:i/>
+          <w:iCs/>
+        </w:rPr>
+      </w:pPr>
+      <w:r>
+        <w:rPr>
+          <w:i/>
+          <w:iCs/>
+          <w:highlight w:val="yellow"/>
+        </w:rPr>
+        <w:t>Parameters needed during execution (i.e., IP, port, may be name)</w:t>
+      </w:r>
+      <w:r>
+        <w:rPr>
+          <w:i/>
+          <w:iCs/>
+        </w:rPr>
+        <w:t xml:space="preserve">  </w:t>
+      </w:r>
+    </w:p>
+    <w:p>
+      <w:pPr>
+        <w:rPr>
+          <w:i/>
+          <w:iCs/>
+        </w:rPr>
+      </w:pPr>
+      <w:r>
+        <w:rPr>
+          <w:i/>
+          <w:iCs/>
+          <w:highlight w:val="yellow"/>
+        </w:rPr>
+        <w:lastRenderedPageBreak/>
+        <w:t>Good use of comments throughout your files and code</w:t>
+      </w:r>
+      <w:r>
+        <w:rPr>
+          <w:i/>
+          <w:iCs/>
+        </w:rPr>
+        <w:t xml:space="preserve">  </w:t>
+      </w:r>
+    </w:p>
+    <w:p>
+      <w:r>
+        <w:rPr>
+          <w:i/>
+          <w:iCs/>
+          <w:highlight w:val="yellow"/>
+        </w:rPr>
+        <w:t>If your application is not complete, specify what works and what doesn't.</w:t>
+      </w:r>
+      <w:r>
+        <w:t xml:space="preserve">  </w:t>
+      </w:r>
+    </w:p>
     <w:p/>
     <w:p>
-      <w:r>
-        <w:t xml:space="preserve">  </w:t>
-      </w:r>
-    </w:p>
-    <w:p>
-      <w:r>
-        <w:t xml:space="preserve">e. Parameters needed during execution (i.e., IP, port, may be name)  </w:t>
-      </w:r>
-    </w:p>
-    <w:p>
-      <w:r>
-        <w:t>None</w:t>
-      </w:r>
-    </w:p>
-    <w:p>
-      <w:r>
-        <w:lastRenderedPageBreak/>
-        <w:t>Instructions for use?</w:t>
+      <w:pPr>
+        <w:pStyle w:val="Heading2"/>
+      </w:pPr>
+      <w:commentRangeStart w:id="3"/>
+      <w:r>
+        <w:t xml:space="preserve">Challenges </w:t>
+      </w:r>
+      <w:r>
+        <w:t>F</w:t>
+      </w:r>
+      <w:r>
+        <w:t xml:space="preserve">aced </w:t>
+      </w:r>
+      <w:commentRangeEnd w:id="3"/>
+      <w:r>
+        <w:rPr>
+          <w:rStyle w:val="CommentReference"/>
+          <w:rFonts w:ascii="Times New Roman" w:eastAsiaTheme="minorHAnsi" w:hAnsi="Times New Roman" w:cstheme="minorBidi"/>
+          <w:color w:val="auto"/>
+        </w:rPr>
+        <w:commentReference w:id="3"/>
+      </w:r>
+    </w:p>
+    <w:p>
+      <w:r>
+        <w:t>Evaluator thread / FIFO</w:t>
       </w:r>
     </w:p>
     <w:p/>
     <w:p>
-      <w:r>
-        <w:t xml:space="preserve">f. Good use of comments throughout your files and code  </w:t>
-      </w:r>
-    </w:p>
-    <w:p>
-      <w:r>
-        <w:t>OK</w:t>
+      <w:pPr>
+        <w:pStyle w:val="Heading2"/>
+      </w:pPr>
+      <w:commentRangeStart w:id="4"/>
+      <w:r>
+        <w:t>Takeaways</w:t>
+      </w:r>
+      <w:commentRangeEnd w:id="4"/>
+      <w:r>
+        <w:rPr>
+          <w:rStyle w:val="CommentReference"/>
+          <w:rFonts w:ascii="Times New Roman" w:eastAsiaTheme="minorHAnsi" w:hAnsi="Times New Roman" w:cstheme="minorBidi"/>
+          <w:color w:val="auto"/>
+        </w:rPr>
+        <w:commentReference w:id="4"/>
+      </w:r>
+    </w:p>
+    <w:p>
+      <w:pPr>
+        <w:rPr>
+          <w:i/>
+          <w:iCs/>
+        </w:rPr>
+      </w:pPr>
+      <w:r>
+        <w:rPr>
+          <w:i/>
+          <w:iCs/>
+          <w:highlight w:val="yellow"/>
+        </w:rPr>
+        <w:t>What you have learned doing project</w:t>
+      </w:r>
+      <w:r>
+        <w:rPr>
+          <w:i/>
+          <w:iCs/>
+        </w:rPr>
+        <w:t xml:space="preserve"> </w:t>
       </w:r>
     </w:p>
     <w:p/>
     <w:p>
-      <w:r>
-        <w:t xml:space="preserve">g. If your application is not complete, specify what works and what doesn't.  </w:t>
-      </w:r>
-    </w:p>
-    <w:p>
-      <w:r>
-        <w:t>N/A</w:t>
+      <w:pPr>
+        <w:pStyle w:val="Heading2"/>
+      </w:pPr>
+      <w:commentRangeStart w:id="5"/>
+      <w:r>
+        <w:t>Screenshots</w:t>
+      </w:r>
+      <w:commentRangeEnd w:id="5"/>
+      <w:r>
+        <w:rPr>
+          <w:rStyle w:val="CommentReference"/>
+          <w:rFonts w:ascii="Times New Roman" w:eastAsiaTheme="minorHAnsi" w:hAnsi="Times New Roman" w:cstheme="minorBidi"/>
+          <w:color w:val="auto"/>
+        </w:rPr>
+        <w:commentReference w:id="5"/>
+      </w:r>
+    </w:p>
+    <w:p>
+      <w:r>
+        <w:rPr>
+          <w:highlight w:val="yellow"/>
+        </w:rPr>
+        <w:t>j. The output screenshots of the application</w:t>
       </w:r>
     </w:p>
     <w:p/>
-    <w:p>
-      <w:r>
-        <w:t xml:space="preserve">h. Challenges faced </w:t>
-      </w:r>
-    </w:p>
-    <w:p>
-      <w:r>
-        <w:t>Evaluator thread / FIFO</w:t>
-      </w:r>
-    </w:p>
-    <w:p/>
-    <w:p>
-      <w:r>
-        <w:t xml:space="preserve">i. What you have learned doing project </w:t>
-      </w:r>
-    </w:p>
-    <w:p>
-      <w:r>
-        <w:t>TODO</w:t>
-      </w:r>
-    </w:p>
-    <w:p/>
-    <w:p>
-      <w:r>
-        <w:t>j. The output screenshots of the application</w:t>
-      </w:r>
-    </w:p>
-    <w:p>
-      <w:r>
-        <w:t>TODO</w:t>
-      </w:r>
-    </w:p>
     <w:sectPr>
       <w:pgSz w:w="12240" w:h="15840"/>
       <w:pgMar w:top="1440" w:right="1440" w:bottom="1440" w:left="1440" w:header="720" w:footer="720" w:gutter="0"/>
@@ -212,6 +381,148 @@
     </w:sectPr>
   </w:body>
 </w:document>
+</file>
+
+<file path=word/comments.xml><?xml version="1.0" encoding="utf-8"?>
+<w:comments xmlns:wpc="http://schemas.microsoft.com/office/word/2010/wordprocessingCanvas" xmlns:cx="http://schemas.microsoft.com/office/drawing/2014/chartex" xmlns:cx1="http://schemas.microsoft.com/office/drawing/2015/9/8/chartex" xmlns:cx2="http://schemas.microsoft.com/office/drawing/2015/10/21/chartex" xmlns:cx3="http://schemas.microsoft.com/office/drawing/2016/5/9/chartex" xmlns:cx4="http://schemas.microsoft.com/office/drawing/2016/5/10/chartex" xmlns:cx5="http://schemas.microsoft.com/office/drawing/2016/5/11/chartex" xmlns:cx6="http://schemas.microsoft.com/office/drawing/2016/5/12/chartex" xmlns:cx7="http://schemas.microsoft.com/office/drawing/2016/5/13/chartex" xmlns:cx8="http://schemas.microsoft.com/office/drawing/2016/5/14/chartex" xmlns:mc="http://schemas.openxmlformats.org/markup-compatibility/2006" xmlns:aink="http://schemas.microsoft.com/office/drawing/2016/ink" xmlns:am3d="http://schemas.microsoft.com/office/drawing/2017/model3d" xmlns:o="urn:schemas-microsoft-com:office:office" xmlns:r="http://schemas.openxmlformats.org/officeDocument/2006/relationships" xmlns:m="http://schemas.openxmlformats.org/officeDocument/2006/math" xmlns:v="urn:schemas-microsoft-com:vml" xmlns:wp14="http://schemas.microsoft.com/office/word/2010/wordprocessingDrawing" xmlns:wp="http://schemas.openxmlformats.org/drawingml/2006/wordprocessingDrawing" xmlns:w10="urn:schemas-microsoft-com:office:word" xmlns:w="http://schemas.openxmlformats.org/wordprocessingml/2006/main" xmlns:w14="http://schemas.microsoft.com/office/word/2010/wordml" xmlns:w15="http://schemas.microsoft.com/office/word/2012/wordml" xmlns:w16cex="http://schemas.microsoft.com/office/word/2018/wordml/cex" xmlns:w16cid="http://schemas.microsoft.com/office/word/2016/wordml/cid" xmlns:w16="http://schemas.microsoft.com/office/word/2018/wordml" xmlns:w16sdtdh="http://schemas.microsoft.com/office/word/2020/wordml/sdtdatahash" xmlns:w16se="http://schemas.microsoft.com/office/word/2015/wordml/symex" xmlns:wpg="http://schemas.microsoft.com/office/word/2010/wordprocessingGroup" xmlns:wpi="http://schemas.microsoft.com/office/word/2010/wordprocessingInk" xmlns:wne="http://schemas.microsoft.com/office/word/2006/wordml" xmlns:wps="http://schemas.microsoft.com/office/word/2010/wordprocessingShape" mc:Ignorable="w14 w15 w16se w16cid w16 w16cex w16sdtdh wp14">
+  <w:comment w:id="0" w:author="Nicolas Chevrie" w:date="2021-12-01T17:57:00Z" w:initials="NC">
+    <w:p>
+      <w:pPr>
+        <w:pStyle w:val="CommentText"/>
+      </w:pPr>
+      <w:r>
+        <w:rPr>
+          <w:rStyle w:val="CommentReference"/>
+        </w:rPr>
+        <w:annotationRef/>
+      </w:r>
+      <w:r>
+        <w:t>TODO</w:t>
+      </w:r>
+    </w:p>
+  </w:comment>
+  <w:comment w:id="1" w:author="Nicolas Chevrie" w:date="2021-12-01T17:57:00Z" w:initials="NC">
+    <w:p>
+      <w:pPr>
+        <w:pStyle w:val="CommentText"/>
+      </w:pPr>
+      <w:r>
+        <w:rPr>
+          <w:rStyle w:val="CommentReference"/>
+        </w:rPr>
+        <w:annotationRef/>
+      </w:r>
+      <w:r>
+        <w:t>TODO</w:t>
+      </w:r>
+    </w:p>
+  </w:comment>
+  <w:comment w:id="2" w:author="Nicolas Chevrie" w:date="2021-12-01T17:57:00Z" w:initials="NC">
+    <w:p>
+      <w:pPr>
+        <w:pStyle w:val="CommentText"/>
+      </w:pPr>
+      <w:r>
+        <w:rPr>
+          <w:rStyle w:val="CommentReference"/>
+        </w:rPr>
+        <w:annotationRef/>
+      </w:r>
+      <w:r>
+        <w:t>TODO</w:t>
+      </w:r>
+    </w:p>
+  </w:comment>
+  <w:comment w:id="3" w:author="Nicolas Chevrie" w:date="2021-12-01T17:58:00Z" w:initials="NC">
+    <w:p>
+      <w:pPr>
+        <w:pStyle w:val="CommentText"/>
+      </w:pPr>
+      <w:r>
+        <w:rPr>
+          <w:rStyle w:val="CommentReference"/>
+        </w:rPr>
+        <w:annotationRef/>
+      </w:r>
+      <w:r>
+        <w:t>TODO</w:t>
+      </w:r>
+    </w:p>
+  </w:comment>
+  <w:comment w:id="4" w:author="Nicolas Chevrie" w:date="2021-12-01T17:58:00Z" w:initials="NC">
+    <w:p>
+      <w:pPr>
+        <w:pStyle w:val="CommentText"/>
+      </w:pPr>
+      <w:r>
+        <w:rPr>
+          <w:rStyle w:val="CommentReference"/>
+        </w:rPr>
+        <w:annotationRef/>
+      </w:r>
+      <w:r>
+        <w:t>TODO</w:t>
+      </w:r>
+    </w:p>
+  </w:comment>
+  <w:comment w:id="5" w:author="Nicolas Chevrie" w:date="2021-12-01T17:58:00Z" w:initials="NC">
+    <w:p>
+      <w:pPr>
+        <w:pStyle w:val="CommentText"/>
+      </w:pPr>
+      <w:r>
+        <w:rPr>
+          <w:rStyle w:val="CommentReference"/>
+        </w:rPr>
+        <w:annotationRef/>
+      </w:r>
+      <w:r>
+        <w:t>TODO</w:t>
+      </w:r>
+    </w:p>
+  </w:comment>
+</w:comments>
+</file>
+
+<file path=word/commentsExtended.xml><?xml version="1.0" encoding="utf-8"?>
+<w15:commentsEx xmlns:wpc="http://schemas.microsoft.com/office/word/2010/wordprocessingCanvas" xmlns:cx="http://schemas.microsoft.com/office/drawing/2014/chartex" xmlns:cx1="http://schemas.microsoft.com/office/drawing/2015/9/8/chartex" xmlns:cx2="http://schemas.microsoft.com/office/drawing/2015/10/21/chartex" xmlns:cx3="http://schemas.microsoft.com/office/drawing/2016/5/9/chartex" xmlns:cx4="http://schemas.microsoft.com/office/drawing/2016/5/10/chartex" xmlns:cx5="http://schemas.microsoft.com/office/drawing/2016/5/11/chartex" xmlns:cx6="http://schemas.microsoft.com/office/drawing/2016/5/12/chartex" xmlns:cx7="http://schemas.microsoft.com/office/drawing/2016/5/13/chartex" xmlns:cx8="http://schemas.microsoft.com/office/drawing/2016/5/14/chartex" xmlns:mc="http://schemas.openxmlformats.org/markup-compatibility/2006" xmlns:aink="http://schemas.microsoft.com/office/drawing/2016/ink" xmlns:am3d="http://schemas.microsoft.com/office/drawing/2017/model3d" xmlns:o="urn:schemas-microsoft-com:office:office" xmlns:r="http://schemas.openxmlformats.org/officeDocument/2006/relationships" xmlns:m="http://schemas.openxmlformats.org/officeDocument/2006/math" xmlns:v="urn:schemas-microsoft-com:vml" xmlns:wp14="http://schemas.microsoft.com/office/word/2010/wordprocessingDrawing" xmlns:wp="http://schemas.openxmlformats.org/drawingml/2006/wordprocessingDrawing" xmlns:w10="urn:schemas-microsoft-com:office:word" xmlns:w="http://schemas.openxmlformats.org/wordprocessingml/2006/main" xmlns:w14="http://schemas.microsoft.com/office/word/2010/wordml" xmlns:w15="http://schemas.microsoft.com/office/word/2012/wordml" xmlns:w16cex="http://schemas.microsoft.com/office/word/2018/wordml/cex" xmlns:w16cid="http://schemas.microsoft.com/office/word/2016/wordml/cid" xmlns:w16="http://schemas.microsoft.com/office/word/2018/wordml" xmlns:w16sdtdh="http://schemas.microsoft.com/office/word/2020/wordml/sdtdatahash" xmlns:w16se="http://schemas.microsoft.com/office/word/2015/wordml/symex" xmlns:wpg="http://schemas.microsoft.com/office/word/2010/wordprocessingGroup" xmlns:wpi="http://schemas.microsoft.com/office/word/2010/wordprocessingInk" xmlns:wne="http://schemas.microsoft.com/office/word/2006/wordml" xmlns:wps="http://schemas.microsoft.com/office/word/2010/wordprocessingShape" mc:Ignorable="w14 w15 w16se w16cid w16 w16cex w16sdtdh wp14">
+  <w15:commentEx w15:paraId="265184A2" w15:done="0"/>
+  <w15:commentEx w15:paraId="268B3DDA" w15:done="0"/>
+  <w15:commentEx w15:paraId="0E708A27" w15:done="0"/>
+  <w15:commentEx w15:paraId="6B17EE26" w15:done="0"/>
+  <w15:commentEx w15:paraId="48C7EBC1" w15:done="0"/>
+  <w15:commentEx w15:paraId="285BBFFB" w15:done="0"/>
+</w15:commentsEx>
+</file>
+
+<file path=word/commentsExtensible.xml><?xml version="1.0" encoding="utf-8"?>
+<w16cex:commentsExtensible xmlns:wpc="http://schemas.microsoft.com/office/word/2010/wordprocessingCanvas" xmlns:cx="http://schemas.microsoft.com/office/drawing/2014/chartex" xmlns:cx1="http://schemas.microsoft.com/office/drawing/2015/9/8/chartex" xmlns:cx2="http://schemas.microsoft.com/office/drawing/2015/10/21/chartex" xmlns:cx3="http://schemas.microsoft.com/office/drawing/2016/5/9/chartex" xmlns:cx4="http://schemas.microsoft.com/office/drawing/2016/5/10/chartex" xmlns:cx5="http://schemas.microsoft.com/office/drawing/2016/5/11/chartex" xmlns:cx6="http://schemas.microsoft.com/office/drawing/2016/5/12/chartex" xmlns:cx7="http://schemas.microsoft.com/office/drawing/2016/5/13/chartex" xmlns:cx8="http://schemas.microsoft.com/office/drawing/2016/5/14/chartex" xmlns:mc="http://schemas.openxmlformats.org/markup-compatibility/2006" xmlns:aink="http://schemas.microsoft.com/office/drawing/2016/ink" xmlns:am3d="http://schemas.microsoft.com/office/drawing/2017/model3d" xmlns:o="urn:schemas-microsoft-com:office:office" xmlns:r="http://schemas.openxmlformats.org/officeDocument/2006/relationships" xmlns:m="http://schemas.openxmlformats.org/officeDocument/2006/math" xmlns:v="urn:schemas-microsoft-com:vml" xmlns:wp14="http://schemas.microsoft.com/office/word/2010/wordprocessingDrawing" xmlns:wp="http://schemas.openxmlformats.org/drawingml/2006/wordprocessingDrawing" xmlns:w10="urn:schemas-microsoft-com:office:word" xmlns:w="http://schemas.openxmlformats.org/wordprocessingml/2006/main" xmlns:w14="http://schemas.microsoft.com/office/word/2010/wordml" xmlns:w15="http://schemas.microsoft.com/office/word/2012/wordml" xmlns:w16cex="http://schemas.microsoft.com/office/word/2018/wordml/cex" xmlns:w16cid="http://schemas.microsoft.com/office/word/2016/wordml/cid" xmlns:w16="http://schemas.microsoft.com/office/word/2018/wordml" xmlns:w16sdtdh="http://schemas.microsoft.com/office/word/2020/wordml/sdtdatahash" xmlns:w16se="http://schemas.microsoft.com/office/word/2015/wordml/symex" xmlns:wpg="http://schemas.microsoft.com/office/word/2010/wordprocessingGroup" xmlns:wpi="http://schemas.microsoft.com/office/word/2010/wordprocessingInk" xmlns:wne="http://schemas.microsoft.com/office/word/2006/wordml" xmlns:wps="http://schemas.microsoft.com/office/word/2010/wordprocessingShape" mc:Ignorable="w14 w15 w16se w16cid w16 w16cex w16sdtdh wp14">
+  <w16cex:commentExtensible w16cex:durableId="2552360A" w16cex:dateUtc="2021-12-01T23:57:00Z"/>
+  <w16cex:commentExtensible w16cex:durableId="25523618" w16cex:dateUtc="2021-12-01T23:57:00Z"/>
+  <w16cex:commentExtensible w16cex:durableId="25523623" w16cex:dateUtc="2021-12-01T23:57:00Z"/>
+  <w16cex:commentExtensible w16cex:durableId="2552362B" w16cex:dateUtc="2021-12-01T23:58:00Z"/>
+  <w16cex:commentExtensible w16cex:durableId="25523630" w16cex:dateUtc="2021-12-01T23:58:00Z"/>
+  <w16cex:commentExtensible w16cex:durableId="25523635" w16cex:dateUtc="2021-12-01T23:58:00Z"/>
+</w16cex:commentsExtensible>
+</file>
+
+<file path=word/commentsIds.xml><?xml version="1.0" encoding="utf-8"?>
+<w16cid:commentsIds xmlns:wpc="http://schemas.microsoft.com/office/word/2010/wordprocessingCanvas" xmlns:cx="http://schemas.microsoft.com/office/drawing/2014/chartex" xmlns:cx1="http://schemas.microsoft.com/office/drawing/2015/9/8/chartex" xmlns:cx2="http://schemas.microsoft.com/office/drawing/2015/10/21/chartex" xmlns:cx3="http://schemas.microsoft.com/office/drawing/2016/5/9/chartex" xmlns:cx4="http://schemas.microsoft.com/office/drawing/2016/5/10/chartex" xmlns:cx5="http://schemas.microsoft.com/office/drawing/2016/5/11/chartex" xmlns:cx6="http://schemas.microsoft.com/office/drawing/2016/5/12/chartex" xmlns:cx7="http://schemas.microsoft.com/office/drawing/2016/5/13/chartex" xmlns:cx8="http://schemas.microsoft.com/office/drawing/2016/5/14/chartex" xmlns:mc="http://schemas.openxmlformats.org/markup-compatibility/2006" xmlns:aink="http://schemas.microsoft.com/office/drawing/2016/ink" xmlns:am3d="http://schemas.microsoft.com/office/drawing/2017/model3d" xmlns:o="urn:schemas-microsoft-com:office:office" xmlns:r="http://schemas.openxmlformats.org/officeDocument/2006/relationships" xmlns:m="http://schemas.openxmlformats.org/officeDocument/2006/math" xmlns:v="urn:schemas-microsoft-com:vml" xmlns:wp14="http://schemas.microsoft.com/office/word/2010/wordprocessingDrawing" xmlns:wp="http://schemas.openxmlformats.org/drawingml/2006/wordprocessingDrawing" xmlns:w10="urn:schemas-microsoft-com:office:word" xmlns:w="http://schemas.openxmlformats.org/wordprocessingml/2006/main" xmlns:w14="http://schemas.microsoft.com/office/word/2010/wordml" xmlns:w15="http://schemas.microsoft.com/office/word/2012/wordml" xmlns:w16cex="http://schemas.microsoft.com/office/word/2018/wordml/cex" xmlns:w16cid="http://schemas.microsoft.com/office/word/2016/wordml/cid" xmlns:w16="http://schemas.microsoft.com/office/word/2018/wordml" xmlns:w16sdtdh="http://schemas.microsoft.com/office/word/2020/wordml/sdtdatahash" xmlns:w16se="http://schemas.microsoft.com/office/word/2015/wordml/symex" xmlns:wpg="http://schemas.microsoft.com/office/word/2010/wordprocessingGroup" xmlns:wpi="http://schemas.microsoft.com/office/word/2010/wordprocessingInk" xmlns:wne="http://schemas.microsoft.com/office/word/2006/wordml" xmlns:wps="http://schemas.microsoft.com/office/word/2010/wordprocessingShape" mc:Ignorable="w14 w15 w16se w16cid w16 w16cex w16sdtdh wp14">
+  <w16cid:commentId w16cid:paraId="265184A2" w16cid:durableId="2552360A"/>
+  <w16cid:commentId w16cid:paraId="268B3DDA" w16cid:durableId="25523618"/>
+  <w16cid:commentId w16cid:paraId="0E708A27" w16cid:durableId="25523623"/>
+  <w16cid:commentId w16cid:paraId="6B17EE26" w16cid:durableId="2552362B"/>
+  <w16cid:commentId w16cid:paraId="48C7EBC1" w16cid:durableId="25523630"/>
+  <w16cid:commentId w16cid:paraId="285BBFFB" w16cid:durableId="25523635"/>
+</w16cid:commentsIds>
+</file>
+
+<file path=word/people.xml><?xml version="1.0" encoding="utf-8"?>
+<w15:people xmlns:wpc="http://schemas.microsoft.com/office/word/2010/wordprocessingCanvas" xmlns:cx="http://schemas.microsoft.com/office/drawing/2014/chartex" xmlns:cx1="http://schemas.microsoft.com/office/drawing/2015/9/8/chartex" xmlns:cx2="http://schemas.microsoft.com/office/drawing/2015/10/21/chartex" xmlns:cx3="http://schemas.microsoft.com/office/drawing/2016/5/9/chartex" xmlns:cx4="http://schemas.microsoft.com/office/drawing/2016/5/10/chartex" xmlns:cx5="http://schemas.microsoft.com/office/drawing/2016/5/11/chartex" xmlns:cx6="http://schemas.microsoft.com/office/drawing/2016/5/12/chartex" xmlns:cx7="http://schemas.microsoft.com/office/drawing/2016/5/13/chartex" xmlns:cx8="http://schemas.microsoft.com/office/drawing/2016/5/14/chartex" xmlns:mc="http://schemas.openxmlformats.org/markup-compatibility/2006" xmlns:aink="http://schemas.microsoft.com/office/drawing/2016/ink" xmlns:am3d="http://schemas.microsoft.com/office/drawing/2017/model3d" xmlns:o="urn:schemas-microsoft-com:office:office" xmlns:r="http://schemas.openxmlformats.org/officeDocument/2006/relationships" xmlns:m="http://schemas.openxmlformats.org/officeDocument/2006/math" xmlns:v="urn:schemas-microsoft-com:vml" xmlns:wp14="http://schemas.microsoft.com/office/word/2010/wordprocessingDrawing" xmlns:wp="http://schemas.openxmlformats.org/drawingml/2006/wordprocessingDrawing" xmlns:w10="urn:schemas-microsoft-com:office:word" xmlns:w="http://schemas.openxmlformats.org/wordprocessingml/2006/main" xmlns:w14="http://schemas.microsoft.com/office/word/2010/wordml" xmlns:w15="http://schemas.microsoft.com/office/word/2012/wordml" xmlns:w16cex="http://schemas.microsoft.com/office/word/2018/wordml/cex" xmlns:w16cid="http://schemas.microsoft.com/office/word/2016/wordml/cid" xmlns:w16="http://schemas.microsoft.com/office/word/2018/wordml" xmlns:w16sdtdh="http://schemas.microsoft.com/office/word/2020/wordml/sdtdatahash" xmlns:w16se="http://schemas.microsoft.com/office/word/2015/wordml/symex" xmlns:wpg="http://schemas.microsoft.com/office/word/2010/wordprocessingGroup" xmlns:wpi="http://schemas.microsoft.com/office/word/2010/wordprocessingInk" xmlns:wne="http://schemas.microsoft.com/office/word/2006/wordml" xmlns:wps="http://schemas.microsoft.com/office/word/2010/wordprocessingShape" mc:Ignorable="w14 w15 w16se w16cid w16 w16cex w16sdtdh wp14">
+  <w15:person w15:author="Nicolas Chevrie">
+    <w15:presenceInfo w15:providerId="Windows Live" w15:userId="0aea30f891e2399c"/>
+  </w15:person>
+</w15:people>
 </file>
 
 <file path=word/styles.xml><?xml version="1.0" encoding="utf-8"?>
@@ -642,6 +953,49 @@
       <w:szCs w:val="32"/>
     </w:rPr>
   </w:style>
+  <w:style w:type="paragraph" w:styleId="Heading2">
+    <w:name w:val="heading 2"/>
+    <w:basedOn w:val="Normal"/>
+    <w:next w:val="Normal"/>
+    <w:link w:val="Heading2Char"/>
+    <w:uiPriority w:val="9"/>
+    <w:unhideWhenUsed/>
+    <w:qFormat/>
+    <w:rsid w:val="009007E0"/>
+    <w:pPr>
+      <w:keepNext/>
+      <w:keepLines/>
+      <w:spacing w:before="40"/>
+      <w:outlineLvl w:val="1"/>
+    </w:pPr>
+    <w:rPr>
+      <w:rFonts w:asciiTheme="majorHAnsi" w:eastAsiaTheme="majorEastAsia" w:hAnsiTheme="majorHAnsi" w:cstheme="majorBidi"/>
+      <w:color w:val="2F5496" w:themeColor="accent1" w:themeShade="BF"/>
+      <w:sz w:val="26"/>
+      <w:szCs w:val="26"/>
+    </w:rPr>
+  </w:style>
+  <w:style w:type="paragraph" w:styleId="Heading3">
+    <w:name w:val="heading 3"/>
+    <w:basedOn w:val="Normal"/>
+    <w:next w:val="Normal"/>
+    <w:link w:val="Heading3Char"/>
+    <w:uiPriority w:val="9"/>
+    <w:unhideWhenUsed/>
+    <w:qFormat/>
+    <w:rsid w:val="009007E0"/>
+    <w:pPr>
+      <w:keepNext/>
+      <w:keepLines/>
+      <w:spacing w:before="40"/>
+      <w:outlineLvl w:val="2"/>
+    </w:pPr>
+    <w:rPr>
+      <w:rFonts w:asciiTheme="majorHAnsi" w:eastAsiaTheme="majorEastAsia" w:hAnsiTheme="majorHAnsi" w:cstheme="majorBidi"/>
+      <w:color w:val="1F3763" w:themeColor="accent1" w:themeShade="7F"/>
+      <w:szCs w:val="24"/>
+    </w:rPr>
+  </w:style>
   <w:style w:type="character" w:default="1" w:styleId="DefaultParagraphFont">
     <w:name w:val="Default Paragraph Font"/>
     <w:uiPriority w:val="1"/>
@@ -680,6 +1034,102 @@
       <w:color w:val="2F5496" w:themeColor="accent1" w:themeShade="BF"/>
       <w:sz w:val="32"/>
       <w:szCs w:val="32"/>
+    </w:rPr>
+  </w:style>
+  <w:style w:type="character" w:customStyle="1" w:styleId="Heading2Char">
+    <w:name w:val="Heading 2 Char"/>
+    <w:basedOn w:val="DefaultParagraphFont"/>
+    <w:link w:val="Heading2"/>
+    <w:uiPriority w:val="9"/>
+    <w:rsid w:val="009007E0"/>
+    <w:rPr>
+      <w:rFonts w:asciiTheme="majorHAnsi" w:eastAsiaTheme="majorEastAsia" w:hAnsiTheme="majorHAnsi" w:cstheme="majorBidi"/>
+      <w:color w:val="2F5496" w:themeColor="accent1" w:themeShade="BF"/>
+      <w:sz w:val="26"/>
+      <w:szCs w:val="26"/>
+    </w:rPr>
+  </w:style>
+  <w:style w:type="character" w:customStyle="1" w:styleId="Heading3Char">
+    <w:name w:val="Heading 3 Char"/>
+    <w:basedOn w:val="DefaultParagraphFont"/>
+    <w:link w:val="Heading3"/>
+    <w:uiPriority w:val="9"/>
+    <w:rsid w:val="009007E0"/>
+    <w:rPr>
+      <w:rFonts w:asciiTheme="majorHAnsi" w:eastAsiaTheme="majorEastAsia" w:hAnsiTheme="majorHAnsi" w:cstheme="majorBidi"/>
+      <w:color w:val="1F3763" w:themeColor="accent1" w:themeShade="7F"/>
+      <w:sz w:val="24"/>
+      <w:szCs w:val="24"/>
+    </w:rPr>
+  </w:style>
+  <w:style w:type="character" w:styleId="CommentReference">
+    <w:name w:val="annotation reference"/>
+    <w:basedOn w:val="DefaultParagraphFont"/>
+    <w:uiPriority w:val="99"/>
+    <w:semiHidden/>
+    <w:unhideWhenUsed/>
+    <w:rsid w:val="00A13D9C"/>
+    <w:rPr>
+      <w:sz w:val="16"/>
+      <w:szCs w:val="16"/>
+    </w:rPr>
+  </w:style>
+  <w:style w:type="paragraph" w:styleId="CommentText">
+    <w:name w:val="annotation text"/>
+    <w:basedOn w:val="Normal"/>
+    <w:link w:val="CommentTextChar"/>
+    <w:uiPriority w:val="99"/>
+    <w:semiHidden/>
+    <w:unhideWhenUsed/>
+    <w:rsid w:val="00A13D9C"/>
+    <w:pPr>
+      <w:spacing w:line="240" w:lineRule="auto"/>
+    </w:pPr>
+    <w:rPr>
+      <w:sz w:val="20"/>
+      <w:szCs w:val="20"/>
+    </w:rPr>
+  </w:style>
+  <w:style w:type="character" w:customStyle="1" w:styleId="CommentTextChar">
+    <w:name w:val="Comment Text Char"/>
+    <w:basedOn w:val="DefaultParagraphFont"/>
+    <w:link w:val="CommentText"/>
+    <w:uiPriority w:val="99"/>
+    <w:semiHidden/>
+    <w:rsid w:val="00A13D9C"/>
+    <w:rPr>
+      <w:rFonts w:ascii="Times New Roman" w:hAnsi="Times New Roman"/>
+      <w:sz w:val="20"/>
+      <w:szCs w:val="20"/>
+    </w:rPr>
+  </w:style>
+  <w:style w:type="paragraph" w:styleId="CommentSubject">
+    <w:name w:val="annotation subject"/>
+    <w:basedOn w:val="CommentText"/>
+    <w:next w:val="CommentText"/>
+    <w:link w:val="CommentSubjectChar"/>
+    <w:uiPriority w:val="99"/>
+    <w:semiHidden/>
+    <w:unhideWhenUsed/>
+    <w:rsid w:val="00A13D9C"/>
+    <w:rPr>
+      <w:b/>
+      <w:bCs/>
+    </w:rPr>
+  </w:style>
+  <w:style w:type="character" w:customStyle="1" w:styleId="CommentSubjectChar">
+    <w:name w:val="Comment Subject Char"/>
+    <w:basedOn w:val="CommentTextChar"/>
+    <w:link w:val="CommentSubject"/>
+    <w:uiPriority w:val="99"/>
+    <w:semiHidden/>
+    <w:rsid w:val="00A13D9C"/>
+    <w:rPr>
+      <w:rFonts w:ascii="Times New Roman" w:hAnsi="Times New Roman"/>
+      <w:b/>
+      <w:bCs/>
+      <w:sz w:val="20"/>
+      <w:szCs w:val="20"/>
     </w:rPr>
   </w:style>
 </w:styles>
@@ -978,4 +1428,16 @@
     </a:ext>
   </a:extLst>
 </a:theme>
+</file>
+
+<file path=customXml/item1.xml><?xml version="1.0" encoding="utf-8"?>
+<b:Sources xmlns:b="http://schemas.openxmlformats.org/officeDocument/2006/bibliography" xmlns="http://schemas.openxmlformats.org/officeDocument/2006/bibliography" SelectedStyle="\APASixthEditionOfficeOnline.xsl" StyleName="APA" Version="6"/>
+</file>
+
+<file path=customXml/itemProps1.xml><?xml version="1.0" encoding="utf-8"?>
+<ds:datastoreItem xmlns:ds="http://schemas.openxmlformats.org/officeDocument/2006/customXml" ds:itemID="{C4C1C78E-B7C4-4493-B0B8-309B4CAA6EF1}">
+  <ds:schemaRefs>
+    <ds:schemaRef ds:uri="http://schemas.openxmlformats.org/officeDocument/2006/bibliography"/>
+  </ds:schemaRefs>
+</ds:datastoreItem>
 </file>
</xml_diff>